<commit_message>
updated 1 quality scenario
</commit_message>
<xml_diff>
--- a/Muench/QualityScenarios.docx
+++ b/Muench/QualityScenarios.docx
@@ -827,8 +827,13 @@
         <w:pStyle w:val="Heading1"/>
       </w:pPr>
       <w:r>
-        <w:t>Brief introduction to the Corona Warnapp</w:t>
-      </w:r>
+        <w:t xml:space="preserve">Brief introduction to the Corona </w:t>
+      </w:r>
+      <w:proofErr w:type="spellStart"/>
+      <w:r>
+        <w:t>Warnapp</w:t>
+      </w:r>
+      <w:proofErr w:type="spellEnd"/>
     </w:p>
     <w:p>
       <w:r>
@@ -917,14 +922,27 @@
       <w:r>
         <w:t xml:space="preserve">Figure </w:t>
       </w:r>
-      <w:fldSimple w:instr=" SEQ Figure \* ARABIC ">
-        <w:r>
-          <w:rPr>
-            <w:noProof/>
-          </w:rPr>
-          <w:t>1</w:t>
-        </w:r>
-      </w:fldSimple>
+      <w:r>
+        <w:fldChar w:fldCharType="begin"/>
+      </w:r>
+      <w:r>
+        <w:instrText xml:space="preserve"> SEQ Figure \* ARABIC </w:instrText>
+      </w:r>
+      <w:r>
+        <w:fldChar w:fldCharType="separate"/>
+      </w:r>
+      <w:r>
+        <w:rPr>
+          <w:noProof/>
+        </w:rPr>
+        <w:t>1</w:t>
+      </w:r>
+      <w:r>
+        <w:rPr>
+          <w:noProof/>
+        </w:rPr>
+        <w:fldChar w:fldCharType="end"/>
+      </w:r>
       <w:bookmarkEnd w:id="3"/>
     </w:p>
     <w:p>
@@ -982,15 +1000,28 @@
         <w:pStyle w:val="Heading1"/>
       </w:pPr>
       <w:r>
-        <w:t>Relevant Quality Aspects of the German Corona Warnapp</w:t>
-      </w:r>
+        <w:t xml:space="preserve">Relevant Quality Aspects of the German Corona </w:t>
+      </w:r>
+      <w:proofErr w:type="spellStart"/>
+      <w:r>
+        <w:t>Warnapp</w:t>
+      </w:r>
+      <w:proofErr w:type="spellEnd"/>
     </w:p>
     <w:p>
       <w:pPr>
         <w:jc w:val="both"/>
       </w:pPr>
       <w:r>
-        <w:t>In order to derive the key quality aspects associated with the German Corona Warnapp, the open source documentation is used, based on the version of the 20</w:t>
+        <w:t xml:space="preserve">In order to derive the key quality aspects associated with the German Corona </w:t>
+      </w:r>
+      <w:proofErr w:type="spellStart"/>
+      <w:r>
+        <w:t>Warnapp</w:t>
+      </w:r>
+      <w:proofErr w:type="spellEnd"/>
+      <w:r>
+        <w:t>, the open source documentation is used, based on the version of the 20</w:t>
       </w:r>
       <w:r>
         <w:rPr>
@@ -1002,7 +1033,13 @@
         <w:t xml:space="preserve"> June 2020. </w:t>
       </w:r>
       <w:r>
-        <w:t>In the following two paragraphs the key quality aspects data privacy and ______ are introduced.</w:t>
+        <w:t xml:space="preserve">In the following two paragraphs the key quality aspects data privacy and </w:t>
+      </w:r>
+      <w:r>
+        <w:t>accuracy</w:t>
+      </w:r>
+      <w:r>
+        <w:t xml:space="preserve"> are introduced.</w:t>
       </w:r>
     </w:p>
     <w:p>
@@ -1153,12 +1190,14 @@
       <w:pPr>
         <w:jc w:val="both"/>
       </w:pPr>
+      <w:proofErr w:type="spellStart"/>
       <w:r>
         <w:rPr>
           <w:b/>
         </w:rPr>
         <w:t>Unlinkability</w:t>
       </w:r>
+      <w:proofErr w:type="spellEnd"/>
       <w:r>
         <w:t xml:space="preserve"> is the fifth concept described. By not linking keys and user identities visible in the system. As described earlier, the TEKs and RPI’s are changed frequently and can only be used to identify identities conjointly. This </w:t>
       </w:r>
@@ -1166,7 +1205,15 @@
         <w:t>implementation</w:t>
       </w:r>
       <w:r>
-        <w:t xml:space="preserve"> is adequately fulfilling the unlinkability requirement of the CCC.</w:t>
+        <w:t xml:space="preserve"> is adequately fulfilling the </w:t>
+      </w:r>
+      <w:proofErr w:type="spellStart"/>
+      <w:r>
+        <w:t>unlinkability</w:t>
+      </w:r>
+      <w:proofErr w:type="spellEnd"/>
+      <w:r>
+        <w:t xml:space="preserve"> requirement of the CCC.</w:t>
       </w:r>
     </w:p>
     <w:p>
@@ -1176,11 +1223,19 @@
       <w:r>
         <w:t xml:space="preserve">Last, the </w:t>
       </w:r>
+      <w:proofErr w:type="spellStart"/>
       <w:r>
         <w:rPr>
           <w:b/>
         </w:rPr>
-        <w:t>Unobservability of communication</w:t>
+        <w:t>Unobservability</w:t>
+      </w:r>
+      <w:proofErr w:type="spellEnd"/>
+      <w:r>
+        <w:rPr>
+          <w:b/>
+        </w:rPr>
+        <w:t xml:space="preserve"> of communication</w:t>
       </w:r>
       <w:r>
         <w:t xml:space="preserve"> </w:t>
@@ -1234,13 +1289,29 @@
         <w:t xml:space="preserve">spread </w:t>
       </w:r>
       <w:r>
-        <w:t>the SarsCov 19 virus</w:t>
+        <w:t xml:space="preserve">the </w:t>
+      </w:r>
+      <w:proofErr w:type="spellStart"/>
+      <w:r>
+        <w:t>SarsCov</w:t>
+      </w:r>
+      <w:proofErr w:type="spellEnd"/>
+      <w:r>
+        <w:t xml:space="preserve"> 19 virus</w:t>
       </w:r>
       <w:r>
         <w:t xml:space="preserve">. </w:t>
       </w:r>
       <w:r>
-        <w:t>The anticipated outcome of the CWA is reversed for these users. Whilst CWA aims for a reduction of the SarsCov 19 spread, users with false negatives might have a higher amount of social interaction than people that have not downloaded the application. This is the case, when the user has a high degree of trust in the CWA and expects to not be infected unless the CWA notifies the user.</w:t>
+        <w:t xml:space="preserve">The anticipated outcome of the CWA is reversed for these users. Whilst CWA aims for a reduction of the </w:t>
+      </w:r>
+      <w:proofErr w:type="spellStart"/>
+      <w:r>
+        <w:t>SarsCov</w:t>
+      </w:r>
+      <w:proofErr w:type="spellEnd"/>
+      <w:r>
+        <w:t xml:space="preserve"> 19 spread, users with false negatives might have a higher amount of social interaction than people that have not downloaded the application. This is the case, when the user has a high degree of trust in the CWA and expects to not be infected unless the CWA notifies the user.</w:t>
       </w:r>
     </w:p>
     <w:p>
@@ -1338,7 +1409,21 @@
               <w:rPr>
                 <w:b/>
               </w:rPr>
-              <w:t>Portion of Scenario</w:t>
+              <w:t xml:space="preserve">Portion </w:t>
+            </w:r>
+            <w:proofErr w:type="spellStart"/>
+            <w:r>
+              <w:rPr>
+                <w:b/>
+              </w:rPr>
+              <w:t>of</w:t>
+            </w:r>
+            <w:proofErr w:type="spellEnd"/>
+            <w:r>
+              <w:rPr>
+                <w:b/>
+              </w:rPr>
+              <w:t xml:space="preserve"> Scenario</w:t>
             </w:r>
           </w:p>
         </w:tc>
@@ -1386,13 +1471,31 @@
               <w:rPr>
                 <w:lang w:val="en-US"/>
               </w:rPr>
-              <w:t xml:space="preserve">An external person, with the intend to exploit data with negative intend, tries to access the data provided from the </w:t>
+              <w:t>An external person</w:t>
+            </w:r>
+            <w:r>
+              <w:rPr>
+                <w:lang w:val="en-US"/>
+              </w:rPr>
+              <w:t>, group or organization</w:t>
+            </w:r>
+            <w:r>
+              <w:rPr>
+                <w:lang w:val="en-US"/>
+              </w:rPr>
+              <w:t xml:space="preserve">, with the intend to exploit data with negative intend, tries to access the data provided from the </w:t>
             </w:r>
             <w:r>
               <w:rPr>
                 <w:lang w:val="en-US"/>
               </w:rPr>
               <w:t>CWA</w:t>
+            </w:r>
+            <w:r>
+              <w:rPr>
+                <w:lang w:val="en-US"/>
+              </w:rPr>
+              <w:t>.</w:t>
             </w:r>
           </w:p>
         </w:tc>
@@ -1470,7 +1573,21 @@
               <w:rPr>
                 <w:lang w:val="en-US"/>
               </w:rPr>
-              <w:t>from the CWA. By hacking into the system, retrieving data and publishing those datapoints, a profound damage can be caused, leading to lower trust into both, the CWA and the political approach to stop the SarsCov19 virus.</w:t>
+              <w:t xml:space="preserve">from the CWA. By hacking into the system, retrieving data and publishing those </w:t>
+            </w:r>
+            <w:proofErr w:type="spellStart"/>
+            <w:r>
+              <w:rPr>
+                <w:lang w:val="en-US"/>
+              </w:rPr>
+              <w:t>datapoints</w:t>
+            </w:r>
+            <w:proofErr w:type="spellEnd"/>
+            <w:r>
+              <w:rPr>
+                <w:lang w:val="en-US"/>
+              </w:rPr>
+              <w:t>, a profound damage can be caused, leading to lower trust into both, the CWA and the political approach to stop the SarsCov19 virus.</w:t>
             </w:r>
           </w:p>
         </w:tc>
@@ -1512,7 +1629,33 @@
               <w:rPr>
                 <w:lang w:val="en-US"/>
               </w:rPr>
-              <w:t xml:space="preserve">The System’s data, including all data points consumed or created. Special interest is existent with regards to the personal data (name, email address) and confidential data (Covid status). </w:t>
+              <w:t xml:space="preserve">The System’s data, including all data points consumed or created. Special interest is existent with regards to the personal data (name, email address) and </w:t>
+            </w:r>
+            <w:r>
+              <w:rPr>
+                <w:lang w:val="en-US"/>
+              </w:rPr>
+              <w:t>highly critical health</w:t>
+            </w:r>
+            <w:r>
+              <w:rPr>
+                <w:lang w:val="en-US"/>
+              </w:rPr>
+              <w:t xml:space="preserve"> data (</w:t>
+            </w:r>
+            <w:proofErr w:type="spellStart"/>
+            <w:r>
+              <w:rPr>
+                <w:lang w:val="en-US"/>
+              </w:rPr>
+              <w:t>Covid</w:t>
+            </w:r>
+            <w:proofErr w:type="spellEnd"/>
+            <w:r>
+              <w:rPr>
+                <w:lang w:val="en-US"/>
+              </w:rPr>
+              <w:t xml:space="preserve"> status). </w:t>
             </w:r>
           </w:p>
         </w:tc>
@@ -1554,7 +1697,21 @@
               <w:rPr>
                 <w:lang w:val="en-US"/>
               </w:rPr>
-              <w:t xml:space="preserve">A running and operational version of the CWA, with at least one user being registrated in the CWA. </w:t>
+              <w:t xml:space="preserve">A running and operational version of the CWA, with at least one user being </w:t>
+            </w:r>
+            <w:proofErr w:type="spellStart"/>
+            <w:r>
+              <w:rPr>
+                <w:lang w:val="en-US"/>
+              </w:rPr>
+              <w:t>registrated</w:t>
+            </w:r>
+            <w:proofErr w:type="spellEnd"/>
+            <w:r>
+              <w:rPr>
+                <w:lang w:val="en-US"/>
+              </w:rPr>
+              <w:t xml:space="preserve"> in the CWA. </w:t>
             </w:r>
           </w:p>
         </w:tc>
@@ -1589,11 +1746,13 @@
               <w:spacing w:line="276" w:lineRule="auto"/>
               <w:jc w:val="both"/>
               <w:rPr>
+                <w:highlight w:val="yellow"/>
                 <w:lang w:val="en-US"/>
               </w:rPr>
             </w:pPr>
             <w:r>
               <w:rPr>
+                <w:highlight w:val="yellow"/>
                 <w:lang w:val="en-US"/>
               </w:rPr>
               <w:t>Token policy</w:t>
@@ -1638,11 +1797,13 @@
               <w:spacing w:line="276" w:lineRule="auto"/>
               <w:jc w:val="both"/>
               <w:rPr>
+                <w:highlight w:val="yellow"/>
                 <w:lang w:val="en-US"/>
               </w:rPr>
             </w:pPr>
             <w:r>
               <w:rPr>
+                <w:highlight w:val="yellow"/>
                 <w:lang w:val="en-US"/>
               </w:rPr>
               <w:t>Token based measures</w:t>
@@ -1653,6 +1814,43 @@
               <w:spacing w:line="276" w:lineRule="auto"/>
               <w:jc w:val="both"/>
               <w:rPr>
+                <w:highlight w:val="yellow"/>
+                <w:lang w:val="en-US"/>
+              </w:rPr>
+            </w:pPr>
+            <w:r>
+              <w:rPr>
+                <w:highlight w:val="yellow"/>
+                <w:lang w:val="en-US"/>
+              </w:rPr>
+              <w:t>Measure of</w:t>
+            </w:r>
+            <w:bookmarkStart w:id="4" w:name="_GoBack"/>
+            <w:bookmarkEnd w:id="4"/>
+            <w:r>
+              <w:rPr>
+                <w:highlight w:val="yellow"/>
+                <w:lang w:val="en-US"/>
+              </w:rPr>
+              <w:t xml:space="preserve"> exposed data points to the central server</w:t>
+            </w:r>
+          </w:p>
+          <w:p>
+            <w:pPr>
+              <w:spacing w:line="276" w:lineRule="auto"/>
+              <w:jc w:val="both"/>
+              <w:rPr>
+                <w:highlight w:val="yellow"/>
+                <w:lang w:val="en-US"/>
+              </w:rPr>
+            </w:pPr>
+          </w:p>
+          <w:p>
+            <w:pPr>
+              <w:spacing w:line="276" w:lineRule="auto"/>
+              <w:jc w:val="both"/>
+              <w:rPr>
+                <w:highlight w:val="yellow"/>
                 <w:lang w:val="en-US"/>
               </w:rPr>
             </w:pPr>
@@ -1683,8 +1881,6 @@
       <w:r>
         <w:t xml:space="preserve">Data </w:t>
       </w:r>
-      <w:bookmarkStart w:id="4" w:name="_GoBack"/>
-      <w:bookmarkEnd w:id="4"/>
       <w:r>
         <w:t>Accuracy</w:t>
       </w:r>
@@ -1856,6 +2052,7 @@
               <w:spacing w:line="276" w:lineRule="auto"/>
               <w:jc w:val="both"/>
             </w:pPr>
+            <w:proofErr w:type="spellStart"/>
             <w:r>
               <w:rPr>
                 <w:lang w:val="en-US"/>
@@ -1865,6 +2062,7 @@
             <w:r>
               <w:t>vironment</w:t>
             </w:r>
+            <w:proofErr w:type="spellEnd"/>
           </w:p>
         </w:tc>
         <w:tc>
@@ -1921,8 +2119,12 @@
             </w:r>
             <w:r>
               <w:br/>
+            </w:r>
+            <w:proofErr w:type="spellStart"/>
+            <w:r>
               <w:t>Measure</w:t>
             </w:r>
+            <w:proofErr w:type="spellEnd"/>
           </w:p>
         </w:tc>
         <w:tc>
@@ -2079,13 +2281,41 @@
         <w:rPr>
           <w:lang w:val="fr-FR"/>
         </w:rPr>
-        <w:t>Corona Warnapp Documentation</w:t>
-      </w:r>
+        <w:t xml:space="preserve">Corona </w:t>
+      </w:r>
+      <w:proofErr w:type="spellStart"/>
       <w:r>
         <w:rPr>
           <w:lang w:val="fr-FR"/>
         </w:rPr>
-        <w:t xml:space="preserve"> – backend-infrastructure-architecture</w:t>
+        <w:t>Warnapp</w:t>
+      </w:r>
+      <w:proofErr w:type="spellEnd"/>
+      <w:r>
+        <w:rPr>
+          <w:lang w:val="fr-FR"/>
+        </w:rPr>
+        <w:t xml:space="preserve"> Documentation</w:t>
+      </w:r>
+      <w:r>
+        <w:rPr>
+          <w:lang w:val="fr-FR"/>
+        </w:rPr>
+        <w:t xml:space="preserve"> – </w:t>
+      </w:r>
+      <w:proofErr w:type="spellStart"/>
+      <w:r>
+        <w:rPr>
+          <w:lang w:val="fr-FR"/>
+        </w:rPr>
+        <w:t>backend</w:t>
+      </w:r>
+      <w:proofErr w:type="spellEnd"/>
+      <w:r>
+        <w:rPr>
+          <w:lang w:val="fr-FR"/>
+        </w:rPr>
+        <w:t>-infrastructure-architecture</w:t>
       </w:r>
     </w:p>
     <w:p>
@@ -2118,7 +2348,15 @@
         <w:ind w:left="720"/>
       </w:pPr>
       <w:r>
-        <w:t>Corona Warnapp Documentation – Criteria for the Evaluation of Contact Tracing Apps</w:t>
+        <w:t xml:space="preserve">Corona </w:t>
+      </w:r>
+      <w:proofErr w:type="spellStart"/>
+      <w:r>
+        <w:t>Warnapp</w:t>
+      </w:r>
+      <w:proofErr w:type="spellEnd"/>
+      <w:r>
+        <w:t xml:space="preserve"> Documentation – Criteria for the Evaluation of Contact Tracing Apps</w:t>
       </w:r>
     </w:p>
     <w:p>
@@ -2151,8 +2389,44 @@
         <w:rPr>
           <w:lang w:val="de-DE"/>
         </w:rPr>
-        <w:t>Google exposure notification API Testing</w:t>
-      </w:r>
+        <w:t xml:space="preserve">Google </w:t>
+      </w:r>
+      <w:proofErr w:type="spellStart"/>
+      <w:r>
+        <w:rPr>
+          <w:lang w:val="de-DE"/>
+        </w:rPr>
+        <w:t>exposure</w:t>
+      </w:r>
+      <w:proofErr w:type="spellEnd"/>
+      <w:r>
+        <w:rPr>
+          <w:lang w:val="de-DE"/>
+        </w:rPr>
+        <w:t xml:space="preserve"> </w:t>
+      </w:r>
+      <w:proofErr w:type="spellStart"/>
+      <w:r>
+        <w:rPr>
+          <w:lang w:val="de-DE"/>
+        </w:rPr>
+        <w:t>notification</w:t>
+      </w:r>
+      <w:proofErr w:type="spellEnd"/>
+      <w:r>
+        <w:rPr>
+          <w:lang w:val="de-DE"/>
+        </w:rPr>
+        <w:t xml:space="preserve"> API </w:t>
+      </w:r>
+      <w:proofErr w:type="spellStart"/>
+      <w:r>
+        <w:rPr>
+          <w:lang w:val="de-DE"/>
+        </w:rPr>
+        <w:t>Testing</w:t>
+      </w:r>
+      <w:proofErr w:type="spellEnd"/>
     </w:p>
     <w:p>
       <w:pPr>
@@ -3083,7 +3357,7 @@
           <w:rPr>
             <w:noProof/>
           </w:rPr>
-          <w:t>8</w:t>
+          <w:t>9</w:t>
         </w:r>
         <w:r>
           <w:rPr>
@@ -5216,7 +5490,7 @@
 </file>
 
 <file path=customXml/itemProps1.xml><?xml version="1.0" encoding="utf-8"?>
-<ds:datastoreItem xmlns:ds="http://schemas.openxmlformats.org/officeDocument/2006/customXml" ds:itemID="{113A0D1F-0ECC-4C32-96FA-758321336309}">
+<ds:datastoreItem xmlns:ds="http://schemas.openxmlformats.org/officeDocument/2006/customXml" ds:itemID="{312CC713-65C4-4EAE-975E-5C804F109F1B}">
   <ds:schemaRefs>
     <ds:schemaRef ds:uri="http://schemas.openxmlformats.org/officeDocument/2006/bibliography"/>
   </ds:schemaRefs>

</xml_diff>

<commit_message>
changed accuracy for usabilitz
</commit_message>
<xml_diff>
--- a/Muench/QualityScenarios.docx
+++ b/Muench/QualityScenarios.docx
@@ -922,27 +922,14 @@
       <w:r>
         <w:t xml:space="preserve">Figure </w:t>
       </w:r>
-      <w:r>
-        <w:fldChar w:fldCharType="begin"/>
-      </w:r>
-      <w:r>
-        <w:instrText xml:space="preserve"> SEQ Figure \* ARABIC </w:instrText>
-      </w:r>
-      <w:r>
-        <w:fldChar w:fldCharType="separate"/>
-      </w:r>
-      <w:r>
-        <w:rPr>
-          <w:noProof/>
-        </w:rPr>
-        <w:t>1</w:t>
-      </w:r>
-      <w:r>
-        <w:rPr>
-          <w:noProof/>
-        </w:rPr>
-        <w:fldChar w:fldCharType="end"/>
-      </w:r>
+      <w:fldSimple w:instr=" SEQ Figure \* ARABIC ">
+        <w:r>
+          <w:rPr>
+            <w:noProof/>
+          </w:rPr>
+          <w:t>1</w:t>
+        </w:r>
+      </w:fldSimple>
       <w:bookmarkEnd w:id="3"/>
     </w:p>
     <w:p>
@@ -1257,60 +1244,120 @@
         <w:jc w:val="both"/>
       </w:pPr>
       <w:r>
-        <w:t>The second quality aspect which is subject to further analysis is the correctness of the CWA. As described in the introduction, the CWA is a tool to indicate the potential threat of infection and is a voluntary service to the users to break the infection chain. In case of a shortcomings on the accuracy of data &amp; warnings, various side effects could occur.</w:t>
+        <w:t xml:space="preserve">The second quality aspect which is subject to further analysis is the </w:t>
+      </w:r>
+      <w:r>
+        <w:t xml:space="preserve">usability </w:t>
+      </w:r>
+      <w:r>
+        <w:t xml:space="preserve">of the CWA. As described in the introduction, the CWA is a tool to indicate the potential threat of infection and is a voluntary service to the users to break the infection chain. In case of a shortcomings on the </w:t>
+      </w:r>
+      <w:r>
+        <w:t>usability</w:t>
+      </w:r>
+      <w:r>
+        <w:t>, various side effects could occur.</w:t>
       </w:r>
     </w:p>
     <w:p>
       <w:pPr>
         <w:jc w:val="both"/>
-      </w:pPr>
-      <w:r>
+        <w:rPr>
+          <w:highlight w:val="yellow"/>
+        </w:rPr>
+      </w:pPr>
+      <w:r>
+        <w:rPr>
+          <w:highlight w:val="yellow"/>
+        </w:rPr>
         <w:t>First</w:t>
       </w:r>
       <w:r>
+        <w:rPr>
+          <w:highlight w:val="yellow"/>
+        </w:rPr>
         <w:t xml:space="preserve">, there will be a substantial </w:t>
       </w:r>
       <w:r>
+        <w:rPr>
+          <w:highlight w:val="yellow"/>
+        </w:rPr>
         <w:t>misguiding</w:t>
       </w:r>
       <w:r>
+        <w:rPr>
+          <w:highlight w:val="yellow"/>
+        </w:rPr>
         <w:t xml:space="preserve"> on the users that are confronted with wrong warnings. Users receiving false positive warnings from the CWA are recommended to stay in voluntary quarantine without the empiric need for this.</w:t>
       </w:r>
       <w:r>
+        <w:rPr>
+          <w:highlight w:val="yellow"/>
+        </w:rPr>
         <w:t xml:space="preserve"> </w:t>
       </w:r>
       <w:r>
+        <w:rPr>
+          <w:highlight w:val="yellow"/>
+        </w:rPr>
         <w:t>On the other hand false negatives are not being notified with a warning</w:t>
       </w:r>
       <w:r>
+        <w:rPr>
+          <w:highlight w:val="yellow"/>
+        </w:rPr>
         <w:t xml:space="preserve"> whilst having a high risk of infection. These users continue their social interaction with an increased risk of </w:t>
       </w:r>
       <w:r>
+        <w:rPr>
+          <w:highlight w:val="yellow"/>
+        </w:rPr>
         <w:t xml:space="preserve">spread </w:t>
       </w:r>
       <w:r>
+        <w:rPr>
+          <w:highlight w:val="yellow"/>
+        </w:rPr>
         <w:t xml:space="preserve">the </w:t>
       </w:r>
       <w:proofErr w:type="spellStart"/>
       <w:r>
+        <w:rPr>
+          <w:highlight w:val="yellow"/>
+        </w:rPr>
         <w:t>SarsCov</w:t>
       </w:r>
       <w:proofErr w:type="spellEnd"/>
       <w:r>
+        <w:rPr>
+          <w:highlight w:val="yellow"/>
+        </w:rPr>
         <w:t xml:space="preserve"> 19 virus</w:t>
       </w:r>
       <w:r>
+        <w:rPr>
+          <w:highlight w:val="yellow"/>
+        </w:rPr>
         <w:t xml:space="preserve">. </w:t>
       </w:r>
       <w:r>
+        <w:rPr>
+          <w:highlight w:val="yellow"/>
+        </w:rPr>
         <w:t xml:space="preserve">The anticipated outcome of the CWA is reversed for these users. Whilst CWA aims for a reduction of the </w:t>
       </w:r>
       <w:proofErr w:type="spellStart"/>
       <w:r>
+        <w:rPr>
+          <w:highlight w:val="yellow"/>
+        </w:rPr>
         <w:t>SarsCov</w:t>
       </w:r>
       <w:proofErr w:type="spellEnd"/>
       <w:r>
+        <w:rPr>
+          <w:highlight w:val="yellow"/>
+        </w:rPr>
         <w:t xml:space="preserve"> 19 spread, users with false negatives might have a higher amount of social interaction than people that have not downloaded the application. This is the case, when the user has a high degree of trust in the CWA and expects to not be infected unless the CWA notifies the user.</w:t>
       </w:r>
     </w:p>
@@ -1319,23 +1366,31 @@
         <w:jc w:val="both"/>
       </w:pPr>
       <w:r>
+        <w:rPr>
+          <w:highlight w:val="yellow"/>
+        </w:rPr>
         <w:t>Secondly there is a moderate impact on the image of the application.</w:t>
       </w:r>
       <w:r>
+        <w:rPr>
+          <w:highlight w:val="yellow"/>
+        </w:rPr>
         <w:t xml:space="preserve"> The CWA only</w:t>
       </w:r>
       <w:r>
+        <w:rPr>
+          <w:highlight w:val="yellow"/>
+        </w:rPr>
         <w:t xml:space="preserve"> </w:t>
       </w:r>
       <w:r>
-        <w:t>pursues its goal of diminishing the infection rate if it is downloaded by a significant amount of people (</w:t>
-      </w:r>
-      <w:r>
-        <w:t>Corona-Warn-App: Downloads</w:t>
-      </w:r>
-      <w:r>
-        <w:t>). This fact in combination with the voluntary download make it necessary to have satisfied users. If the CWA is not convenient for the users, they may not download it and therefore decrease the general use and efficiency of the CWA. If the warnings generated are false positives or false negatives, and the user is notified about the wrong warning, the trust and subsequently the user satisfaction is decreased. This might lead to a uninstall of the application, harming the general goal of the CWA.</w:t>
-      </w:r>
+        <w:rPr>
+          <w:highlight w:val="yellow"/>
+        </w:rPr>
+        <w:t>pursues its goal of diminishing the infection rate if it is downloaded by a significant amount of people (Corona-Warn-App: Downloads). This fact in combination with the voluntary download make it necessary to have satisfied users. If the CWA is not convenient for the users, they may not download it and therefore decrease the general use and efficiency of the CWA. If the warnings generated are false positives or false negatives, and the user is notified about the wrong warning, the trust and subsequently the user satisfaction is decreased. This might lead to a uninstall of the application, harming the general goal of the CWA.</w:t>
+      </w:r>
+      <w:bookmarkStart w:id="4" w:name="_GoBack"/>
+      <w:bookmarkEnd w:id="4"/>
     </w:p>
     <w:p>
       <w:pPr>
@@ -1823,16 +1878,7 @@
                 <w:highlight w:val="yellow"/>
                 <w:lang w:val="en-US"/>
               </w:rPr>
-              <w:t>Measure of</w:t>
-            </w:r>
-            <w:bookmarkStart w:id="4" w:name="_GoBack"/>
-            <w:bookmarkEnd w:id="4"/>
-            <w:r>
-              <w:rPr>
-                <w:highlight w:val="yellow"/>
-                <w:lang w:val="en-US"/>
-              </w:rPr>
-              <w:t xml:space="preserve"> exposed data points to the central server</w:t>
+              <w:t>Measure of exposed data points to the central server</w:t>
             </w:r>
           </w:p>
           <w:p>
@@ -1967,6 +2013,32 @@
                 <w:lang w:val="en-US"/>
               </w:rPr>
             </w:pPr>
+            <w:r>
+              <w:rPr>
+                <w:lang w:val="en-US"/>
+              </w:rPr>
+              <w:t xml:space="preserve">End User, who </w:t>
+            </w:r>
+            <w:r>
+              <w:rPr>
+                <w:lang w:val="en-US"/>
+              </w:rPr>
+              <w:t xml:space="preserve">got diagnosed with an SarsCov19 infection by a medical institution or an authorized body for </w:t>
+            </w:r>
+            <w:proofErr w:type="spellStart"/>
+            <w:r>
+              <w:rPr>
+                <w:lang w:val="en-US"/>
+              </w:rPr>
+              <w:t>Coronatesting</w:t>
+            </w:r>
+            <w:proofErr w:type="spellEnd"/>
+            <w:r>
+              <w:rPr>
+                <w:lang w:val="en-US"/>
+              </w:rPr>
+              <w:t>.</w:t>
+            </w:r>
           </w:p>
         </w:tc>
       </w:tr>
@@ -1988,6 +2060,96 @@
                 <w:lang w:val="en-US"/>
               </w:rPr>
               <w:t>Stimulus</w:t>
+            </w:r>
+          </w:p>
+        </w:tc>
+        <w:tc>
+          <w:tcPr>
+            <w:tcW w:w="4814" w:type="dxa"/>
+          </w:tcPr>
+          <w:p>
+            <w:pPr>
+              <w:spacing w:line="276" w:lineRule="auto"/>
+              <w:jc w:val="both"/>
+              <w:rPr>
+                <w:lang w:val="en-US"/>
+              </w:rPr>
+            </w:pPr>
+            <w:r>
+              <w:rPr>
+                <w:lang w:val="en-US"/>
+              </w:rPr>
+              <w:t>End user wants to register his infection in the CWA in order to inform other users, that have been in close proximity to him lately, that they have a high risk of being infected too.</w:t>
+            </w:r>
+          </w:p>
+        </w:tc>
+      </w:tr>
+      <w:tr>
+        <w:tc>
+          <w:tcPr>
+            <w:tcW w:w="4814" w:type="dxa"/>
+          </w:tcPr>
+          <w:p>
+            <w:pPr>
+              <w:spacing w:line="276" w:lineRule="auto"/>
+              <w:jc w:val="both"/>
+              <w:rPr>
+                <w:lang w:val="en-US"/>
+              </w:rPr>
+            </w:pPr>
+            <w:r>
+              <w:rPr>
+                <w:lang w:val="en-US"/>
+              </w:rPr>
+              <w:t>Artifact</w:t>
+            </w:r>
+          </w:p>
+        </w:tc>
+        <w:tc>
+          <w:tcPr>
+            <w:tcW w:w="4814" w:type="dxa"/>
+          </w:tcPr>
+          <w:p>
+            <w:pPr>
+              <w:spacing w:line="276" w:lineRule="auto"/>
+              <w:jc w:val="both"/>
+              <w:rPr>
+                <w:lang w:val="en-US"/>
+              </w:rPr>
+            </w:pPr>
+            <w:r>
+              <w:rPr>
+                <w:lang w:val="en-US"/>
+              </w:rPr>
+              <w:t>A running CWA which has been used the past days, to supply a benefit to other users that were in close proximity to the person infected.</w:t>
+            </w:r>
+          </w:p>
+        </w:tc>
+      </w:tr>
+      <w:tr>
+        <w:tc>
+          <w:tcPr>
+            <w:tcW w:w="4814" w:type="dxa"/>
+          </w:tcPr>
+          <w:p>
+            <w:pPr>
+              <w:spacing w:line="276" w:lineRule="auto"/>
+              <w:jc w:val="both"/>
+              <w:rPr>
+                <w:lang w:val="en-US"/>
+              </w:rPr>
+            </w:pPr>
+            <w:r>
+              <w:rPr>
+                <w:lang w:val="en-US"/>
+              </w:rPr>
+              <w:t>En</w:t>
+            </w:r>
+            <w:r>
+              <w:rPr>
+                <w:lang w:val="en-US"/>
+              </w:rPr>
+              <w:t>vironment</w:t>
             </w:r>
           </w:p>
         </w:tc>
@@ -2023,7 +2185,7 @@
               <w:rPr>
                 <w:lang w:val="en-US"/>
               </w:rPr>
-              <w:t>Artifact</w:t>
+              <w:t>Response</w:t>
             </w:r>
           </w:p>
         </w:tc>
@@ -2051,18 +2213,23 @@
             <w:pPr>
               <w:spacing w:line="276" w:lineRule="auto"/>
               <w:jc w:val="both"/>
+              <w:rPr>
+                <w:lang w:val="en-US"/>
+              </w:rPr>
             </w:pPr>
-            <w:proofErr w:type="spellStart"/>
-            <w:r>
-              <w:rPr>
-                <w:lang w:val="en-US"/>
-              </w:rPr>
-              <w:t>En</w:t>
-            </w:r>
-            <w:r>
-              <w:t>vironment</w:t>
-            </w:r>
-            <w:proofErr w:type="spellEnd"/>
+            <w:r>
+              <w:rPr>
+                <w:lang w:val="en-US"/>
+              </w:rPr>
+              <w:t xml:space="preserve">Response </w:t>
+            </w:r>
+            <w:r>
+              <w:rPr>
+                <w:lang w:val="en-US"/>
+              </w:rPr>
+              <w:br/>
+              <w:t>Measure</w:t>
+            </w:r>
           </w:p>
         </w:tc>
         <w:tc>
@@ -2073,68 +2240,9 @@
             <w:pPr>
               <w:spacing w:line="276" w:lineRule="auto"/>
               <w:jc w:val="both"/>
-            </w:pPr>
-          </w:p>
-        </w:tc>
-      </w:tr>
-      <w:tr>
-        <w:tc>
-          <w:tcPr>
-            <w:tcW w:w="4814" w:type="dxa"/>
-          </w:tcPr>
-          <w:p>
-            <w:pPr>
-              <w:spacing w:line="276" w:lineRule="auto"/>
-              <w:jc w:val="both"/>
-            </w:pPr>
-            <w:r>
-              <w:t>Response</w:t>
-            </w:r>
-          </w:p>
-        </w:tc>
-        <w:tc>
-          <w:tcPr>
-            <w:tcW w:w="4814" w:type="dxa"/>
-          </w:tcPr>
-          <w:p>
-            <w:pPr>
-              <w:spacing w:line="276" w:lineRule="auto"/>
-              <w:jc w:val="both"/>
-            </w:pPr>
-          </w:p>
-        </w:tc>
-      </w:tr>
-      <w:tr>
-        <w:tc>
-          <w:tcPr>
-            <w:tcW w:w="4814" w:type="dxa"/>
-          </w:tcPr>
-          <w:p>
-            <w:pPr>
-              <w:spacing w:line="276" w:lineRule="auto"/>
-              <w:jc w:val="both"/>
-            </w:pPr>
-            <w:r>
-              <w:t xml:space="preserve">Response </w:t>
-            </w:r>
-            <w:r>
-              <w:br/>
-            </w:r>
-            <w:proofErr w:type="spellStart"/>
-            <w:r>
-              <w:t>Measure</w:t>
-            </w:r>
-            <w:proofErr w:type="spellEnd"/>
-          </w:p>
-        </w:tc>
-        <w:tc>
-          <w:tcPr>
-            <w:tcW w:w="4814" w:type="dxa"/>
-          </w:tcPr>
-          <w:p>
-            <w:pPr>
-              <w:spacing w:line="276" w:lineRule="auto"/>
-              <w:jc w:val="both"/>
+              <w:rPr>
+                <w:lang w:val="en-US"/>
+              </w:rPr>
             </w:pPr>
           </w:p>
         </w:tc>
@@ -2163,6 +2271,7 @@
         <w:rPr>
           <w:lang w:val="en-US"/>
         </w:rPr>
+        <w:lastRenderedPageBreak/>
         <w:t xml:space="preserve">Measure accuracy of technical implementation of </w:t>
       </w:r>
       <w:r>
@@ -5490,7 +5599,7 @@
 </file>
 
 <file path=customXml/itemProps1.xml><?xml version="1.0" encoding="utf-8"?>
-<ds:datastoreItem xmlns:ds="http://schemas.openxmlformats.org/officeDocument/2006/customXml" ds:itemID="{312CC713-65C4-4EAE-975E-5C804F109F1B}">
+<ds:datastoreItem xmlns:ds="http://schemas.openxmlformats.org/officeDocument/2006/customXml" ds:itemID="{815ED9BB-3A27-4E26-869A-577A03CF158C}">
   <ds:schemaRefs>
     <ds:schemaRef ds:uri="http://schemas.openxmlformats.org/officeDocument/2006/bibliography"/>
   </ds:schemaRefs>

</xml_diff>

<commit_message>
added quality scenario & 1 Tactic for security
</commit_message>
<xml_diff>
--- a/Muench/QualityScenarios.docx
+++ b/Muench/QualityScenarios.docx
@@ -1327,8 +1327,6 @@
       <w:r>
         <w:t>C</w:t>
       </w:r>
-      <w:bookmarkStart w:id="4" w:name="_GoBack"/>
-      <w:bookmarkEnd w:id="4"/>
       <w:r>
         <w:t>ovid</w:t>
       </w:r>
@@ -1384,13 +1382,18 @@
     </w:p>
     <w:p>
       <w:r>
-        <w:t>In this chapter two quality scenarios are developed, targeting the  data privacy and accuracy quality aspects described in the pr</w:t>
+        <w:t xml:space="preserve">In this chapter two quality scenarios are developed, targeting the  data privacy and </w:t>
+      </w:r>
+      <w:r>
+        <w:t xml:space="preserve">usability </w:t>
+      </w:r>
+      <w:r>
+        <w:t>quality aspects described in the pr</w:t>
       </w:r>
       <w:r>
         <w:t>evious chapter.</w:t>
       </w:r>
     </w:p>
-    <w:p/>
     <w:p>
       <w:pPr>
         <w:spacing w:line="276" w:lineRule="auto"/>
@@ -1547,7 +1550,6 @@
               <w:jc w:val="both"/>
             </w:pPr>
             <w:r>
-              <w:lastRenderedPageBreak/>
               <w:t>Stimulus</w:t>
             </w:r>
           </w:p>
@@ -1610,7 +1612,14 @@
               <w:rPr>
                 <w:lang w:val="en-US"/>
               </w:rPr>
-              <w:t xml:space="preserve">from the CWA. By hacking into the system, retrieving data and publishing those </w:t>
+              <w:t xml:space="preserve">from the CWA. By hacking into the </w:t>
+            </w:r>
+            <w:r>
+              <w:rPr>
+                <w:lang w:val="en-US"/>
+              </w:rPr>
+              <w:lastRenderedPageBreak/>
+              <w:t xml:space="preserve">system, retrieving data and publishing those </w:t>
             </w:r>
             <w:proofErr w:type="spellStart"/>
             <w:r>
@@ -1646,6 +1655,7 @@
               <w:rPr>
                 <w:lang w:val="en-US"/>
               </w:rPr>
+              <w:lastRenderedPageBreak/>
               <w:t>Artifact</w:t>
             </w:r>
           </w:p>
@@ -1860,28 +1870,15 @@
                 <w:highlight w:val="yellow"/>
                 <w:lang w:val="en-US"/>
               </w:rPr>
-              <w:t>Measure of exposed data points to the central server</w:t>
-            </w:r>
-          </w:p>
-          <w:p>
-            <w:pPr>
-              <w:spacing w:line="276" w:lineRule="auto"/>
-              <w:jc w:val="both"/>
+              <w:t>Measure of exposed da</w:t>
+            </w:r>
+            <w:r>
               <w:rPr>
                 <w:highlight w:val="yellow"/>
                 <w:lang w:val="en-US"/>
               </w:rPr>
-            </w:pPr>
-          </w:p>
-          <w:p>
-            <w:pPr>
-              <w:spacing w:line="276" w:lineRule="auto"/>
-              <w:jc w:val="both"/>
-              <w:rPr>
-                <w:highlight w:val="yellow"/>
-                <w:lang w:val="en-US"/>
-              </w:rPr>
-            </w:pPr>
+              <w:t>ta points to the central server</w:t>
+            </w:r>
           </w:p>
         </w:tc>
       </w:tr>
@@ -1915,13 +1912,13 @@
         <w:tblLook w:val="04A0" w:firstRow="1" w:lastRow="0" w:firstColumn="1" w:lastColumn="0" w:noHBand="0" w:noVBand="1"/>
       </w:tblPr>
       <w:tblGrid>
-        <w:gridCol w:w="4814"/>
-        <w:gridCol w:w="4814"/>
+        <w:gridCol w:w="3114"/>
+        <w:gridCol w:w="6514"/>
       </w:tblGrid>
       <w:tr>
         <w:tc>
           <w:tcPr>
-            <w:tcW w:w="4814" w:type="dxa"/>
+            <w:tcW w:w="3114" w:type="dxa"/>
           </w:tcPr>
           <w:p>
             <w:pPr>
@@ -1943,7 +1940,7 @@
         </w:tc>
         <w:tc>
           <w:tcPr>
-            <w:tcW w:w="4814" w:type="dxa"/>
+            <w:tcW w:w="6514" w:type="dxa"/>
           </w:tcPr>
           <w:p>
             <w:pPr>
@@ -1959,7 +1956,7 @@
       <w:tr>
         <w:tc>
           <w:tcPr>
-            <w:tcW w:w="4814" w:type="dxa"/>
+            <w:tcW w:w="3114" w:type="dxa"/>
           </w:tcPr>
           <w:p>
             <w:pPr>
@@ -1979,7 +1976,7 @@
         </w:tc>
         <w:tc>
           <w:tcPr>
-            <w:tcW w:w="4814" w:type="dxa"/>
+            <w:tcW w:w="6514" w:type="dxa"/>
           </w:tcPr>
           <w:p>
             <w:pPr>
@@ -1993,7 +1990,27 @@
               <w:rPr>
                 <w:lang w:val="en-US"/>
               </w:rPr>
-              <w:t xml:space="preserve">End User, who </w:t>
+              <w:t>End User</w:t>
+            </w:r>
+            <w:r>
+              <w:rPr>
+                <w:lang w:val="en-US"/>
+              </w:rPr>
+              <w:t xml:space="preserve">, with few experience with mobile </w:t>
+            </w:r>
+            <w:proofErr w:type="spellStart"/>
+            <w:r>
+              <w:rPr>
+                <w:lang w:val="en-US"/>
+              </w:rPr>
+              <w:t>applicaitons</w:t>
+            </w:r>
+            <w:proofErr w:type="spellEnd"/>
+            <w:r>
+              <w:rPr>
+                <w:lang w:val="en-US"/>
+              </w:rPr>
+              <w:t xml:space="preserve">, </w:t>
             </w:r>
             <w:r>
               <w:rPr>
@@ -2021,7 +2038,7 @@
       <w:tr>
         <w:tc>
           <w:tcPr>
-            <w:tcW w:w="4814" w:type="dxa"/>
+            <w:tcW w:w="3114" w:type="dxa"/>
           </w:tcPr>
           <w:p>
             <w:pPr>
@@ -2041,7 +2058,7 @@
         </w:tc>
         <w:tc>
           <w:tcPr>
-            <w:tcW w:w="4814" w:type="dxa"/>
+            <w:tcW w:w="6514" w:type="dxa"/>
           </w:tcPr>
           <w:p>
             <w:pPr>
@@ -2063,7 +2080,7 @@
       <w:tr>
         <w:tc>
           <w:tcPr>
-            <w:tcW w:w="4814" w:type="dxa"/>
+            <w:tcW w:w="3114" w:type="dxa"/>
           </w:tcPr>
           <w:p>
             <w:pPr>
@@ -2083,7 +2100,7 @@
         </w:tc>
         <w:tc>
           <w:tcPr>
-            <w:tcW w:w="4814" w:type="dxa"/>
+            <w:tcW w:w="6514" w:type="dxa"/>
           </w:tcPr>
           <w:p>
             <w:pPr>
@@ -2097,7 +2114,21 @@
               <w:rPr>
                 <w:lang w:val="en-US"/>
               </w:rPr>
-              <w:t>A running CWA which has been used the past days, to supply a benefit to other users that were in close proximity to the person infected.</w:t>
+              <w:t xml:space="preserve">The CWA Application that is running on the Smartphone of the </w:t>
+            </w:r>
+            <w:proofErr w:type="spellStart"/>
+            <w:r>
+              <w:rPr>
+                <w:lang w:val="en-US"/>
+              </w:rPr>
+              <w:t>enduser</w:t>
+            </w:r>
+            <w:proofErr w:type="spellEnd"/>
+            <w:r>
+              <w:rPr>
+                <w:lang w:val="en-US"/>
+              </w:rPr>
+              <w:t>.</w:t>
             </w:r>
           </w:p>
         </w:tc>
@@ -2105,7 +2136,7 @@
       <w:tr>
         <w:tc>
           <w:tcPr>
-            <w:tcW w:w="4814" w:type="dxa"/>
+            <w:tcW w:w="3114" w:type="dxa"/>
           </w:tcPr>
           <w:p>
             <w:pPr>
@@ -2131,7 +2162,7 @@
         </w:tc>
         <w:tc>
           <w:tcPr>
-            <w:tcW w:w="4814" w:type="dxa"/>
+            <w:tcW w:w="6514" w:type="dxa"/>
           </w:tcPr>
           <w:p>
             <w:pPr>
@@ -2141,13 +2172,25 @@
                 <w:lang w:val="en-US"/>
               </w:rPr>
             </w:pPr>
+            <w:r>
+              <w:rPr>
+                <w:lang w:val="en-US"/>
+              </w:rPr>
+              <w:t>A running CWA which has been used the past days, to supply a benefit to other users that were in close proximity to the person infected</w:t>
+            </w:r>
+            <w:r>
+              <w:rPr>
+                <w:lang w:val="en-US"/>
+              </w:rPr>
+              <w:t>. Further it must be connected via internet to the server in order to supply the relevant information token to inform other users that have been in contact with the infected person.</w:t>
+            </w:r>
           </w:p>
         </w:tc>
       </w:tr>
       <w:tr>
         <w:tc>
           <w:tcPr>
-            <w:tcW w:w="4814" w:type="dxa"/>
+            <w:tcW w:w="3114" w:type="dxa"/>
           </w:tcPr>
           <w:p>
             <w:pPr>
@@ -2167,7 +2210,7 @@
         </w:tc>
         <w:tc>
           <w:tcPr>
-            <w:tcW w:w="4814" w:type="dxa"/>
+            <w:tcW w:w="6514" w:type="dxa"/>
           </w:tcPr>
           <w:p>
             <w:pPr>
@@ -2177,13 +2220,19 @@
                 <w:lang w:val="en-US"/>
               </w:rPr>
             </w:pPr>
+            <w:r>
+              <w:rPr>
+                <w:lang w:val="en-US"/>
+              </w:rPr>
+              <w:t>The application enables the user to update his infection status and notifies other users that have been in contact with this person.</w:t>
+            </w:r>
           </w:p>
         </w:tc>
       </w:tr>
       <w:tr>
         <w:tc>
           <w:tcPr>
-            <w:tcW w:w="4814" w:type="dxa"/>
+            <w:tcW w:w="3114" w:type="dxa"/>
           </w:tcPr>
           <w:p>
             <w:pPr>
@@ -2210,16 +2259,53 @@
         </w:tc>
         <w:tc>
           <w:tcPr>
-            <w:tcW w:w="4814" w:type="dxa"/>
+            <w:tcW w:w="6514" w:type="dxa"/>
           </w:tcPr>
           <w:p>
             <w:pPr>
-              <w:spacing w:line="276" w:lineRule="auto"/>
+              <w:pStyle w:val="ListParagraph"/>
+              <w:numPr>
+                <w:ilvl w:val="0"/>
+                <w:numId w:val="6"/>
+              </w:numPr>
+              <w:spacing w:after="0"/>
               <w:jc w:val="both"/>
               <w:rPr>
                 <w:lang w:val="en-US"/>
               </w:rPr>
             </w:pPr>
+            <w:r>
+              <w:rPr>
+                <w:lang w:val="en-US"/>
+              </w:rPr>
+              <w:t>% of users being able to update the infection status without help</w:t>
+            </w:r>
+          </w:p>
+          <w:p>
+            <w:pPr>
+              <w:pStyle w:val="ListParagraph"/>
+              <w:numPr>
+                <w:ilvl w:val="0"/>
+                <w:numId w:val="6"/>
+              </w:numPr>
+              <w:spacing w:after="0"/>
+              <w:jc w:val="both"/>
+              <w:rPr>
+                <w:lang w:val="en-US"/>
+              </w:rPr>
+            </w:pPr>
+            <w:r>
+              <w:rPr>
+                <w:lang w:val="en-US"/>
+              </w:rPr>
+              <w:t xml:space="preserve">Amount of time needed for this person to successfully update the </w:t>
+            </w:r>
+            <w:r>
+              <w:rPr>
+                <w:lang w:val="en-US"/>
+              </w:rPr>
+              <w:t>infection status</w:t>
+            </w:r>
           </w:p>
         </w:tc>
       </w:tr>
@@ -2229,6 +2315,88 @@
         <w:spacing w:line="360" w:lineRule="auto"/>
         <w:jc w:val="both"/>
       </w:pPr>
+    </w:p>
+    <w:p>
+      <w:pPr>
+        <w:pStyle w:val="Heading1"/>
+      </w:pPr>
+      <w:r>
+        <w:t>Tactics to implement Quality Scenarios</w:t>
+      </w:r>
+    </w:p>
+    <w:p>
+      <w:r>
+        <w:t>After defining quality aspects in chapter two and deriving quality scenarios in chapter three, this chapter is about giving advices on how to enable these scenarios. Per quality scenario, two tactics are explained, that boost the quality aspect.</w:t>
+      </w:r>
+    </w:p>
+    <w:p>
+      <w:pPr>
+        <w:spacing w:line="360" w:lineRule="auto"/>
+        <w:jc w:val="both"/>
+      </w:pPr>
+      <w:r>
+        <w:lastRenderedPageBreak/>
+        <w:t>There is a wide range of tactics to implement d</w:t>
+      </w:r>
+      <w:r>
+        <w:t>ata security</w:t>
+      </w:r>
+      <w:r>
+        <w:t xml:space="preserve">. One of the tactics is part of the </w:t>
+      </w:r>
+      <w:r>
+        <w:rPr>
+          <w:b/>
+        </w:rPr>
+        <w:t>tactics to resist</w:t>
+      </w:r>
+      <w:r>
+        <w:t xml:space="preserve"> attacks. The tactic follows an approach to </w:t>
+      </w:r>
+      <w:r>
+        <w:rPr>
+          <w:b/>
+        </w:rPr>
+        <w:t xml:space="preserve">detect the </w:t>
+      </w:r>
+      <w:proofErr w:type="spellStart"/>
+      <w:r>
+        <w:rPr>
+          <w:b/>
+        </w:rPr>
+        <w:t>intrudors</w:t>
+      </w:r>
+      <w:proofErr w:type="spellEnd"/>
+      <w:r>
+        <w:t xml:space="preserve">, in order to </w:t>
+      </w:r>
+      <w:proofErr w:type="spellStart"/>
+      <w:r>
+        <w:t>achive</w:t>
+      </w:r>
+      <w:proofErr w:type="spellEnd"/>
+      <w:r>
+        <w:t xml:space="preserve"> both, resistance from the attack and </w:t>
+      </w:r>
+      <w:r>
+        <w:t xml:space="preserve">learning from the attack to prevent further. It could be implemented in the CWA through extensive logging, which stores all requests made to central parts of the CWA. This would for instance include the </w:t>
+      </w:r>
+      <w:proofErr w:type="spellStart"/>
+      <w:r>
+        <w:t>Verificaiton</w:t>
+      </w:r>
+      <w:proofErr w:type="spellEnd"/>
+      <w:r>
+        <w:t xml:space="preserve"> Server and CWA Server. In case an intruder is trying to access the server with malicious intent, the type of attack and the approach can be </w:t>
+      </w:r>
+      <w:proofErr w:type="spellStart"/>
+      <w:r>
+        <w:t>analysed</w:t>
+      </w:r>
+      <w:proofErr w:type="spellEnd"/>
+      <w:r>
+        <w:t>, and learnings can be generated from the persisted information about the attack.</w:t>
+      </w:r>
     </w:p>
     <w:p>
       <w:pPr>
@@ -2243,47 +2411,19 @@
           <w:lang w:val="en-US"/>
         </w:rPr>
       </w:pPr>
+      <w:bookmarkStart w:id="4" w:name="_GoBack"/>
+      <w:bookmarkEnd w:id="4"/>
       <w:r>
         <w:rPr>
           <w:lang w:val="en-US"/>
         </w:rPr>
-        <w:t xml:space="preserve">Measure accuracy of technical implementation of </w:t>
+        <w:t>I</w:t>
       </w:r>
       <w:r>
         <w:rPr>
           <w:lang w:val="en-US"/>
         </w:rPr>
-        <w:t>CWA – not measuring quality of scoring scheme in application.</w:t>
-      </w:r>
-      <w:r>
-        <w:rPr>
-          <w:lang w:val="en-US"/>
-        </w:rPr>
-        <w:t xml:space="preserve"> (e.g. scoring scheme testing not relevant: </w:t>
-      </w:r>
-      <w:hyperlink r:id="rId11" w:history="1">
-        <w:r>
-          <w:rPr>
-            <w:rStyle w:val="Hyperlink"/>
-            <w:lang w:val="en-US"/>
-          </w:rPr>
-          <w:t>https://github.com/corona-warn-app/cwa-documentation/blob/master/2020_06_24_Corona_API_measurements.pdf</w:t>
-        </w:r>
-      </w:hyperlink>
-      <w:r>
-        <w:rPr>
-          <w:lang w:val="en-US"/>
-        </w:rPr>
-        <w:t xml:space="preserve"> )</w:t>
-      </w:r>
-    </w:p>
-    <w:p>
-      <w:pPr>
-        <w:pStyle w:val="Heading1"/>
-      </w:pPr>
-      <w:r>
-        <w:lastRenderedPageBreak/>
-        <w:t>Tactics to implement Quality Scenarios</w:t>
+        <w:t>dentify Actors</w:t>
       </w:r>
     </w:p>
     <w:p>
@@ -2291,23 +2431,46 @@
         <w:spacing w:line="360" w:lineRule="auto"/>
         <w:jc w:val="both"/>
       </w:pPr>
-    </w:p>
-    <w:p>
-      <w:pPr>
+      <w:bookmarkStart w:id="5" w:name="_Toc50305381"/>
+      <w:bookmarkStart w:id="6" w:name="Maintext2"/>
+      <w:r>
+        <w:t>Usability:</w:t>
+      </w:r>
+    </w:p>
+    <w:p>
+      <w:pPr>
+        <w:pStyle w:val="ListParagraph"/>
+        <w:numPr>
+          <w:ilvl w:val="0"/>
+          <w:numId w:val="5"/>
+        </w:numPr>
         <w:spacing w:line="360" w:lineRule="auto"/>
         <w:jc w:val="both"/>
       </w:pPr>
-      <w:r>
-        <w:t>Design patterns</w:t>
-      </w:r>
-    </w:p>
-    <w:p>
-      <w:pPr>
-        <w:pStyle w:val="Heading1"/>
-      </w:pPr>
-      <w:bookmarkStart w:id="5" w:name="_Toc50305381"/>
-      <w:bookmarkStart w:id="6" w:name="Maintext2"/>
-    </w:p>
+      <w:proofErr w:type="spellStart"/>
+      <w:r>
+        <w:t>Cancel</w:t>
+      </w:r>
+      <w:proofErr w:type="spellEnd"/>
+    </w:p>
+    <w:p>
+      <w:pPr>
+        <w:pStyle w:val="ListParagraph"/>
+        <w:numPr>
+          <w:ilvl w:val="0"/>
+          <w:numId w:val="5"/>
+        </w:numPr>
+        <w:spacing w:line="360" w:lineRule="auto"/>
+        <w:jc w:val="both"/>
+      </w:pPr>
+      <w:proofErr w:type="spellStart"/>
+      <w:r>
+        <w:t>Undo</w:t>
+      </w:r>
+      <w:proofErr w:type="spellEnd"/>
+    </w:p>
+    <w:p/>
+    <w:p/>
     <w:p>
       <w:pPr>
         <w:pStyle w:val="Heading1"/>
@@ -2410,7 +2573,7 @@
           <w:lang w:val="fr-FR"/>
         </w:rPr>
       </w:pPr>
-      <w:hyperlink r:id="rId12" w:history="1">
+      <w:hyperlink r:id="rId11" w:history="1">
         <w:r>
           <w:rPr>
             <w:rStyle w:val="Hyperlink"/>
@@ -2448,7 +2611,7 @@
       <w:pPr>
         <w:ind w:left="720"/>
       </w:pPr>
-      <w:hyperlink r:id="rId13" w:history="1">
+      <w:hyperlink r:id="rId12" w:history="1">
         <w:r>
           <w:rPr>
             <w:rStyle w:val="Hyperlink"/>
@@ -2520,7 +2683,7 @@
           <w:lang w:val="de-DE"/>
         </w:rPr>
       </w:pPr>
-      <w:hyperlink r:id="rId14" w:history="1">
+      <w:hyperlink r:id="rId13" w:history="1">
         <w:r>
           <w:rPr>
             <w:rStyle w:val="Hyperlink"/>
@@ -2559,7 +2722,7 @@
           <w:lang w:val="de-DE"/>
         </w:rPr>
       </w:pPr>
-      <w:hyperlink r:id="rId15" w:history="1">
+      <w:hyperlink r:id="rId14" w:history="1">
         <w:r>
           <w:rPr>
             <w:rStyle w:val="Hyperlink"/>
@@ -2586,7 +2749,7 @@
       <w:pPr>
         <w:ind w:left="720"/>
       </w:pPr>
-      <w:hyperlink r:id="rId16" w:history="1">
+      <w:hyperlink r:id="rId15" w:history="1">
         <w:r>
           <w:rPr>
             <w:rStyle w:val="Hyperlink"/>
@@ -2604,11 +2767,18 @@
       <w:pPr>
         <w:ind w:left="720"/>
       </w:pPr>
-      <w:proofErr w:type="spellStart"/>
-      <w:r>
-        <w:t>Journasl</w:t>
-      </w:r>
-      <w:proofErr w:type="spellEnd"/>
+      <w:r>
+        <w:t>J</w:t>
+      </w:r>
+      <w:r>
+        <w:t>ourna</w:t>
+      </w:r>
+      <w:r>
+        <w:t>l</w:t>
+      </w:r>
+      <w:r>
+        <w:t>s:</w:t>
+      </w:r>
     </w:p>
     <w:p>
       <w:pPr>
@@ -3209,12 +3379,12 @@
           <w:szCs w:val="40"/>
         </w:rPr>
         <w:sectPr>
-          <w:headerReference w:type="even" r:id="rId17"/>
-          <w:headerReference w:type="default" r:id="rId18"/>
-          <w:footerReference w:type="even" r:id="rId19"/>
-          <w:footerReference w:type="default" r:id="rId20"/>
-          <w:headerReference w:type="first" r:id="rId21"/>
-          <w:footerReference w:type="first" r:id="rId22"/>
+          <w:headerReference w:type="even" r:id="rId16"/>
+          <w:headerReference w:type="default" r:id="rId17"/>
+          <w:footerReference w:type="even" r:id="rId18"/>
+          <w:footerReference w:type="default" r:id="rId19"/>
+          <w:headerReference w:type="first" r:id="rId20"/>
+          <w:footerReference w:type="first" r:id="rId21"/>
           <w:pgSz w:w="11906" w:h="16838"/>
           <w:pgMar w:top="1701" w:right="1134" w:bottom="1701" w:left="1134" w:header="709" w:footer="709" w:gutter="0"/>
           <w:pgNumType w:start="1"/>
@@ -3315,7 +3485,7 @@
                     <pic:cNvPicPr/>
                   </pic:nvPicPr>
                   <pic:blipFill>
-                    <a:blip r:embed="rId23"/>
+                    <a:blip r:embed="rId22"/>
                     <a:stretch>
                       <a:fillRect/>
                     </a:stretch>
@@ -3338,12 +3508,12 @@
       <w:bookmarkEnd w:id="6"/>
     </w:p>
     <w:sectPr>
-      <w:headerReference w:type="even" r:id="rId24"/>
-      <w:headerReference w:type="default" r:id="rId25"/>
-      <w:footerReference w:type="even" r:id="rId26"/>
-      <w:footerReference w:type="default" r:id="rId27"/>
-      <w:headerReference w:type="first" r:id="rId28"/>
-      <w:footerReference w:type="first" r:id="rId29"/>
+      <w:headerReference w:type="even" r:id="rId23"/>
+      <w:headerReference w:type="default" r:id="rId24"/>
+      <w:footerReference w:type="even" r:id="rId25"/>
+      <w:footerReference w:type="default" r:id="rId26"/>
+      <w:headerReference w:type="first" r:id="rId27"/>
+      <w:footerReference w:type="first" r:id="rId28"/>
       <w:pgSz w:w="11906" w:h="16838"/>
       <w:pgMar w:top="1417" w:right="1417" w:bottom="1134" w:left="1417" w:header="708" w:footer="708" w:gutter="0"/>
       <w:cols w:space="708"/>
@@ -3961,11 +4131,10 @@
     </w:lvl>
   </w:abstractNum>
   <w:abstractNum w:abstractNumId="1" w15:restartNumberingAfterBreak="0">
-    <w:nsid w:val="7B1400E9"/>
+    <w:nsid w:val="580D3AAF"/>
     <w:multiLevelType w:val="hybridMultilevel"/>
-    <w:tmpl w:val="AB3457E4"/>
-    <w:lvl w:ilvl="0" w:tplc="8F263C1E">
-      <w:start w:val="2"/>
+    <w:tmpl w:val="DEC259B4"/>
+    <w:lvl w:ilvl="0" w:tplc="27381494">
       <w:numFmt w:val="bullet"/>
       <w:lvlText w:val="-"/>
       <w:lvlJc w:val="left"/>
@@ -4074,6 +4243,119 @@
     </w:lvl>
   </w:abstractNum>
   <w:abstractNum w:abstractNumId="2" w15:restartNumberingAfterBreak="0">
+    <w:nsid w:val="7B1400E9"/>
+    <w:multiLevelType w:val="hybridMultilevel"/>
+    <w:tmpl w:val="AB3457E4"/>
+    <w:lvl w:ilvl="0" w:tplc="8F263C1E">
+      <w:start w:val="2"/>
+      <w:numFmt w:val="bullet"/>
+      <w:lvlText w:val="-"/>
+      <w:lvlJc w:val="left"/>
+      <w:pPr>
+        <w:ind w:left="720" w:hanging="360"/>
+      </w:pPr>
+      <w:rPr>
+        <w:rFonts w:ascii="Calibri" w:eastAsiaTheme="minorHAnsi" w:hAnsi="Calibri" w:cs="Calibri" w:hint="default"/>
+      </w:rPr>
+    </w:lvl>
+    <w:lvl w:ilvl="1" w:tplc="04090003">
+      <w:start w:val="1"/>
+      <w:numFmt w:val="bullet"/>
+      <w:lvlText w:val="o"/>
+      <w:lvlJc w:val="left"/>
+      <w:pPr>
+        <w:ind w:left="1440" w:hanging="360"/>
+      </w:pPr>
+      <w:rPr>
+        <w:rFonts w:ascii="Courier New" w:hAnsi="Courier New" w:cs="Courier New" w:hint="default"/>
+      </w:rPr>
+    </w:lvl>
+    <w:lvl w:ilvl="2" w:tplc="04090005" w:tentative="1">
+      <w:start w:val="1"/>
+      <w:numFmt w:val="bullet"/>
+      <w:lvlText w:val=""/>
+      <w:lvlJc w:val="left"/>
+      <w:pPr>
+        <w:ind w:left="2160" w:hanging="360"/>
+      </w:pPr>
+      <w:rPr>
+        <w:rFonts w:ascii="Wingdings" w:hAnsi="Wingdings" w:hint="default"/>
+      </w:rPr>
+    </w:lvl>
+    <w:lvl w:ilvl="3" w:tplc="04090001" w:tentative="1">
+      <w:start w:val="1"/>
+      <w:numFmt w:val="bullet"/>
+      <w:lvlText w:val=""/>
+      <w:lvlJc w:val="left"/>
+      <w:pPr>
+        <w:ind w:left="2880" w:hanging="360"/>
+      </w:pPr>
+      <w:rPr>
+        <w:rFonts w:ascii="Symbol" w:hAnsi="Symbol" w:hint="default"/>
+      </w:rPr>
+    </w:lvl>
+    <w:lvl w:ilvl="4" w:tplc="04090003" w:tentative="1">
+      <w:start w:val="1"/>
+      <w:numFmt w:val="bullet"/>
+      <w:lvlText w:val="o"/>
+      <w:lvlJc w:val="left"/>
+      <w:pPr>
+        <w:ind w:left="3600" w:hanging="360"/>
+      </w:pPr>
+      <w:rPr>
+        <w:rFonts w:ascii="Courier New" w:hAnsi="Courier New" w:cs="Courier New" w:hint="default"/>
+      </w:rPr>
+    </w:lvl>
+    <w:lvl w:ilvl="5" w:tplc="04090005" w:tentative="1">
+      <w:start w:val="1"/>
+      <w:numFmt w:val="bullet"/>
+      <w:lvlText w:val=""/>
+      <w:lvlJc w:val="left"/>
+      <w:pPr>
+        <w:ind w:left="4320" w:hanging="360"/>
+      </w:pPr>
+      <w:rPr>
+        <w:rFonts w:ascii="Wingdings" w:hAnsi="Wingdings" w:hint="default"/>
+      </w:rPr>
+    </w:lvl>
+    <w:lvl w:ilvl="6" w:tplc="04090001" w:tentative="1">
+      <w:start w:val="1"/>
+      <w:numFmt w:val="bullet"/>
+      <w:lvlText w:val=""/>
+      <w:lvlJc w:val="left"/>
+      <w:pPr>
+        <w:ind w:left="5040" w:hanging="360"/>
+      </w:pPr>
+      <w:rPr>
+        <w:rFonts w:ascii="Symbol" w:hAnsi="Symbol" w:hint="default"/>
+      </w:rPr>
+    </w:lvl>
+    <w:lvl w:ilvl="7" w:tplc="04090003" w:tentative="1">
+      <w:start w:val="1"/>
+      <w:numFmt w:val="bullet"/>
+      <w:lvlText w:val="o"/>
+      <w:lvlJc w:val="left"/>
+      <w:pPr>
+        <w:ind w:left="5760" w:hanging="360"/>
+      </w:pPr>
+      <w:rPr>
+        <w:rFonts w:ascii="Courier New" w:hAnsi="Courier New" w:cs="Courier New" w:hint="default"/>
+      </w:rPr>
+    </w:lvl>
+    <w:lvl w:ilvl="8" w:tplc="04090005" w:tentative="1">
+      <w:start w:val="1"/>
+      <w:numFmt w:val="bullet"/>
+      <w:lvlText w:val=""/>
+      <w:lvlJc w:val="left"/>
+      <w:pPr>
+        <w:ind w:left="6480" w:hanging="360"/>
+      </w:pPr>
+      <w:rPr>
+        <w:rFonts w:ascii="Wingdings" w:hAnsi="Wingdings" w:hint="default"/>
+      </w:rPr>
+    </w:lvl>
+  </w:abstractNum>
+  <w:abstractNum w:abstractNumId="3" w15:restartNumberingAfterBreak="0">
     <w:nsid w:val="7B1D55B0"/>
     <w:multiLevelType w:val="hybridMultilevel"/>
     <w:tmpl w:val="1F56AE36"/>
@@ -4186,7 +4468,7 @@
       </w:rPr>
     </w:lvl>
   </w:abstractNum>
-  <w:abstractNum w:abstractNumId="3" w15:restartNumberingAfterBreak="0">
+  <w:abstractNum w:abstractNumId="4" w15:restartNumberingAfterBreak="0">
     <w:nsid w:val="7C02361B"/>
     <w:multiLevelType w:val="hybridMultilevel"/>
     <w:tmpl w:val="0DC0FACE"/>
@@ -4282,12 +4564,15 @@
     <w:abstractNumId w:val="0"/>
   </w:num>
   <w:num w:numId="3">
+    <w:abstractNumId w:val="3"/>
+  </w:num>
+  <w:num w:numId="4">
+    <w:abstractNumId w:val="4"/>
+  </w:num>
+  <w:num w:numId="5">
     <w:abstractNumId w:val="2"/>
   </w:num>
-  <w:num w:numId="4">
-    <w:abstractNumId w:val="3"/>
-  </w:num>
-  <w:num w:numId="5">
+  <w:num w:numId="6">
     <w:abstractNumId w:val="1"/>
   </w:num>
 </w:numbering>
@@ -4755,7 +5040,6 @@
   <w:style w:type="character" w:default="1" w:styleId="DefaultParagraphFont">
     <w:name w:val="Default Paragraph Font"/>
     <w:uiPriority w:val="1"/>
-    <w:semiHidden/>
     <w:unhideWhenUsed/>
   </w:style>
   <w:style w:type="table" w:default="1" w:styleId="TableNormal">
@@ -5608,7 +5892,7 @@
 </file>
 
 <file path=customXml/itemProps1.xml><?xml version="1.0" encoding="utf-8"?>
-<ds:datastoreItem xmlns:ds="http://schemas.openxmlformats.org/officeDocument/2006/customXml" ds:itemID="{04CFED11-1E34-468D-B85A-2B33FC992245}">
+<ds:datastoreItem xmlns:ds="http://schemas.openxmlformats.org/officeDocument/2006/customXml" ds:itemID="{7FF11650-1914-4EAD-91E0-CE417FA73660}">
   <ds:schemaRefs>
     <ds:schemaRef ds:uri="http://schemas.openxmlformats.org/officeDocument/2006/bibliography"/>
   </ds:schemaRefs>

</xml_diff>

<commit_message>
all quality tacitcs drafted
</commit_message>
<xml_diff>
--- a/Muench/QualityScenarios.docx
+++ b/Muench/QualityScenarios.docx
@@ -1429,13 +1429,13 @@
         <w:tblLook w:val="04A0" w:firstRow="1" w:lastRow="0" w:firstColumn="1" w:lastColumn="0" w:noHBand="0" w:noVBand="1"/>
       </w:tblPr>
       <w:tblGrid>
-        <w:gridCol w:w="3114"/>
-        <w:gridCol w:w="6514"/>
+        <w:gridCol w:w="1980"/>
+        <w:gridCol w:w="7648"/>
       </w:tblGrid>
       <w:tr>
         <w:tc>
           <w:tcPr>
-            <w:tcW w:w="3114" w:type="dxa"/>
+            <w:tcW w:w="1980" w:type="dxa"/>
           </w:tcPr>
           <w:p>
             <w:pPr>
@@ -1469,7 +1469,7 @@
         </w:tc>
         <w:tc>
           <w:tcPr>
-            <w:tcW w:w="6514" w:type="dxa"/>
+            <w:tcW w:w="7648" w:type="dxa"/>
           </w:tcPr>
           <w:p>
             <w:pPr>
@@ -1482,7 +1482,7 @@
       <w:tr>
         <w:tc>
           <w:tcPr>
-            <w:tcW w:w="3114" w:type="dxa"/>
+            <w:tcW w:w="1980" w:type="dxa"/>
           </w:tcPr>
           <w:p>
             <w:pPr>
@@ -1496,7 +1496,7 @@
         </w:tc>
         <w:tc>
           <w:tcPr>
-            <w:tcW w:w="6514" w:type="dxa"/>
+            <w:tcW w:w="7648" w:type="dxa"/>
           </w:tcPr>
           <w:p>
             <w:pPr>
@@ -1542,7 +1542,7 @@
       <w:tr>
         <w:tc>
           <w:tcPr>
-            <w:tcW w:w="3114" w:type="dxa"/>
+            <w:tcW w:w="1980" w:type="dxa"/>
           </w:tcPr>
           <w:p>
             <w:pPr>
@@ -1556,7 +1556,7 @@
         </w:tc>
         <w:tc>
           <w:tcPr>
-            <w:tcW w:w="6514" w:type="dxa"/>
+            <w:tcW w:w="7648" w:type="dxa"/>
           </w:tcPr>
           <w:p>
             <w:pPr>
@@ -1612,14 +1612,14 @@
               <w:rPr>
                 <w:lang w:val="en-US"/>
               </w:rPr>
-              <w:t xml:space="preserve">from the CWA. By hacking into the </w:t>
+              <w:t xml:space="preserve">from the CWA. By hacking into the system, retrieving data and </w:t>
             </w:r>
             <w:r>
               <w:rPr>
                 <w:lang w:val="en-US"/>
               </w:rPr>
               <w:lastRenderedPageBreak/>
-              <w:t xml:space="preserve">system, retrieving data and publishing those </w:t>
+              <w:t xml:space="preserve">publishing those </w:t>
             </w:r>
             <w:proofErr w:type="spellStart"/>
             <w:r>
@@ -1641,7 +1641,7 @@
       <w:tr>
         <w:tc>
           <w:tcPr>
-            <w:tcW w:w="3114" w:type="dxa"/>
+            <w:tcW w:w="1980" w:type="dxa"/>
           </w:tcPr>
           <w:p>
             <w:pPr>
@@ -1662,7 +1662,7 @@
         </w:tc>
         <w:tc>
           <w:tcPr>
-            <w:tcW w:w="6514" w:type="dxa"/>
+            <w:tcW w:w="7648" w:type="dxa"/>
           </w:tcPr>
           <w:p>
             <w:pPr>
@@ -1710,7 +1710,7 @@
       <w:tr>
         <w:tc>
           <w:tcPr>
-            <w:tcW w:w="3114" w:type="dxa"/>
+            <w:tcW w:w="1980" w:type="dxa"/>
           </w:tcPr>
           <w:p>
             <w:pPr>
@@ -1730,7 +1730,7 @@
         </w:tc>
         <w:tc>
           <w:tcPr>
-            <w:tcW w:w="6514" w:type="dxa"/>
+            <w:tcW w:w="7648" w:type="dxa"/>
           </w:tcPr>
           <w:p>
             <w:pPr>
@@ -1766,7 +1766,7 @@
       <w:tr>
         <w:tc>
           <w:tcPr>
-            <w:tcW w:w="3114" w:type="dxa"/>
+            <w:tcW w:w="1980" w:type="dxa"/>
           </w:tcPr>
           <w:p>
             <w:pPr>
@@ -1786,7 +1786,7 @@
         </w:tc>
         <w:tc>
           <w:tcPr>
-            <w:tcW w:w="6514" w:type="dxa"/>
+            <w:tcW w:w="7648" w:type="dxa"/>
           </w:tcPr>
           <w:p>
             <w:pPr>
@@ -1810,7 +1810,7 @@
       <w:tr>
         <w:tc>
           <w:tcPr>
-            <w:tcW w:w="3114" w:type="dxa"/>
+            <w:tcW w:w="1980" w:type="dxa"/>
           </w:tcPr>
           <w:p>
             <w:pPr>
@@ -1837,7 +1837,7 @@
         </w:tc>
         <w:tc>
           <w:tcPr>
-            <w:tcW w:w="6514" w:type="dxa"/>
+            <w:tcW w:w="7648" w:type="dxa"/>
           </w:tcPr>
           <w:p>
             <w:pPr>
@@ -1912,13 +1912,13 @@
         <w:tblLook w:val="04A0" w:firstRow="1" w:lastRow="0" w:firstColumn="1" w:lastColumn="0" w:noHBand="0" w:noVBand="1"/>
       </w:tblPr>
       <w:tblGrid>
-        <w:gridCol w:w="3114"/>
-        <w:gridCol w:w="6514"/>
+        <w:gridCol w:w="2122"/>
+        <w:gridCol w:w="7506"/>
       </w:tblGrid>
       <w:tr>
         <w:tc>
           <w:tcPr>
-            <w:tcW w:w="3114" w:type="dxa"/>
+            <w:tcW w:w="2122" w:type="dxa"/>
           </w:tcPr>
           <w:p>
             <w:pPr>
@@ -1940,7 +1940,7 @@
         </w:tc>
         <w:tc>
           <w:tcPr>
-            <w:tcW w:w="6514" w:type="dxa"/>
+            <w:tcW w:w="7506" w:type="dxa"/>
           </w:tcPr>
           <w:p>
             <w:pPr>
@@ -1956,7 +1956,7 @@
       <w:tr>
         <w:tc>
           <w:tcPr>
-            <w:tcW w:w="3114" w:type="dxa"/>
+            <w:tcW w:w="2122" w:type="dxa"/>
           </w:tcPr>
           <w:p>
             <w:pPr>
@@ -1976,7 +1976,7 @@
         </w:tc>
         <w:tc>
           <w:tcPr>
-            <w:tcW w:w="6514" w:type="dxa"/>
+            <w:tcW w:w="7506" w:type="dxa"/>
           </w:tcPr>
           <w:p>
             <w:pPr>
@@ -2038,7 +2038,7 @@
       <w:tr>
         <w:tc>
           <w:tcPr>
-            <w:tcW w:w="3114" w:type="dxa"/>
+            <w:tcW w:w="2122" w:type="dxa"/>
           </w:tcPr>
           <w:p>
             <w:pPr>
@@ -2058,7 +2058,7 @@
         </w:tc>
         <w:tc>
           <w:tcPr>
-            <w:tcW w:w="6514" w:type="dxa"/>
+            <w:tcW w:w="7506" w:type="dxa"/>
           </w:tcPr>
           <w:p>
             <w:pPr>
@@ -2080,7 +2080,7 @@
       <w:tr>
         <w:tc>
           <w:tcPr>
-            <w:tcW w:w="3114" w:type="dxa"/>
+            <w:tcW w:w="2122" w:type="dxa"/>
           </w:tcPr>
           <w:p>
             <w:pPr>
@@ -2100,7 +2100,7 @@
         </w:tc>
         <w:tc>
           <w:tcPr>
-            <w:tcW w:w="6514" w:type="dxa"/>
+            <w:tcW w:w="7506" w:type="dxa"/>
           </w:tcPr>
           <w:p>
             <w:pPr>
@@ -2136,7 +2136,7 @@
       <w:tr>
         <w:tc>
           <w:tcPr>
-            <w:tcW w:w="3114" w:type="dxa"/>
+            <w:tcW w:w="2122" w:type="dxa"/>
           </w:tcPr>
           <w:p>
             <w:pPr>
@@ -2162,7 +2162,7 @@
         </w:tc>
         <w:tc>
           <w:tcPr>
-            <w:tcW w:w="6514" w:type="dxa"/>
+            <w:tcW w:w="7506" w:type="dxa"/>
           </w:tcPr>
           <w:p>
             <w:pPr>
@@ -2190,7 +2190,7 @@
       <w:tr>
         <w:tc>
           <w:tcPr>
-            <w:tcW w:w="3114" w:type="dxa"/>
+            <w:tcW w:w="2122" w:type="dxa"/>
           </w:tcPr>
           <w:p>
             <w:pPr>
@@ -2210,7 +2210,7 @@
         </w:tc>
         <w:tc>
           <w:tcPr>
-            <w:tcW w:w="6514" w:type="dxa"/>
+            <w:tcW w:w="7506" w:type="dxa"/>
           </w:tcPr>
           <w:p>
             <w:pPr>
@@ -2232,7 +2232,7 @@
       <w:tr>
         <w:tc>
           <w:tcPr>
-            <w:tcW w:w="3114" w:type="dxa"/>
+            <w:tcW w:w="2122" w:type="dxa"/>
           </w:tcPr>
           <w:p>
             <w:pPr>
@@ -2259,7 +2259,7 @@
         </w:tc>
         <w:tc>
           <w:tcPr>
-            <w:tcW w:w="6514" w:type="dxa"/>
+            <w:tcW w:w="7506" w:type="dxa"/>
           </w:tcPr>
           <w:p>
             <w:pPr>
@@ -2325,108 +2325,85 @@
       </w:r>
     </w:p>
     <w:p>
-      <w:r>
-        <w:t>After defining quality aspects in chapter two and deriving quality scenarios in chapter three, this chapter is about giving advices on how to enable these scenarios. Per quality scenario, two tactics are explained, that boost the quality aspect.</w:t>
-      </w:r>
-    </w:p>
-    <w:p>
       <w:pPr>
         <w:spacing w:line="360" w:lineRule="auto"/>
         <w:jc w:val="both"/>
       </w:pPr>
       <w:r>
-        <w:lastRenderedPageBreak/>
-        <w:t>There is a wide range of tactics to implement d</w:t>
-      </w:r>
-      <w:r>
-        <w:t>ata security</w:t>
-      </w:r>
-      <w:r>
-        <w:t xml:space="preserve">. One of the tactics is part of the </w:t>
-      </w:r>
-      <w:r>
-        <w:rPr>
-          <w:b/>
-        </w:rPr>
-        <w:t>tactics to resist</w:t>
-      </w:r>
-      <w:r>
-        <w:t xml:space="preserve"> attacks. The tactic follows an approach to </w:t>
-      </w:r>
-      <w:r>
-        <w:rPr>
-          <w:b/>
-        </w:rPr>
-        <w:t xml:space="preserve">detect the </w:t>
-      </w:r>
-      <w:proofErr w:type="spellStart"/>
-      <w:r>
-        <w:rPr>
-          <w:b/>
-        </w:rPr>
-        <w:t>intrudors</w:t>
-      </w:r>
-      <w:proofErr w:type="spellEnd"/>
-      <w:r>
-        <w:t xml:space="preserve">, in order to </w:t>
-      </w:r>
-      <w:proofErr w:type="spellStart"/>
-      <w:r>
-        <w:t>achive</w:t>
-      </w:r>
-      <w:proofErr w:type="spellEnd"/>
-      <w:r>
-        <w:t xml:space="preserve"> both, resistance from the attack and </w:t>
-      </w:r>
-      <w:r>
-        <w:t xml:space="preserve">learning from the attack to prevent further. It could be implemented in the CWA through extensive logging, which stores all requests made to central parts of the CWA. This would for instance include the </w:t>
-      </w:r>
-      <w:proofErr w:type="spellStart"/>
-      <w:r>
-        <w:t>Verificaiton</w:t>
-      </w:r>
-      <w:proofErr w:type="spellEnd"/>
-      <w:r>
-        <w:t xml:space="preserve"> Server and CWA Server. In case an intruder is trying to access the server with malicious intent, the type of attack and the approach can be </w:t>
-      </w:r>
-      <w:proofErr w:type="spellStart"/>
-      <w:r>
-        <w:t>analysed</w:t>
-      </w:r>
-      <w:proofErr w:type="spellEnd"/>
-      <w:r>
-        <w:t>, and learnings can be generated from the persisted information about the attack.</w:t>
-      </w:r>
-      <w:r>
-        <w:t xml:space="preserve"> Master</w:t>
-      </w:r>
-      <w:bookmarkStart w:id="4" w:name="_GoBack"/>
-      <w:bookmarkEnd w:id="4"/>
-    </w:p>
-    <w:p>
-      <w:pPr>
-        <w:pStyle w:val="ListParagraph"/>
-        <w:numPr>
-          <w:ilvl w:val="0"/>
-          <w:numId w:val="5"/>
-        </w:numPr>
+        <w:t>After defining quality aspects in chapter two and deriving quality scenarios in chapter three, this chapter is about giving advices on how to enable these scenarios. Per quality scenario, two tactics are explained, that boost the quality aspect.</w:t>
+      </w:r>
+    </w:p>
+    <w:p>
+      <w:pPr>
         <w:spacing w:line="360" w:lineRule="auto"/>
         <w:jc w:val="both"/>
-        <w:rPr>
-          <w:lang w:val="en-US"/>
-        </w:rPr>
-      </w:pPr>
-      <w:r>
-        <w:rPr>
-          <w:lang w:val="en-US"/>
-        </w:rPr>
-        <w:t>I</w:t>
-      </w:r>
-      <w:r>
-        <w:rPr>
-          <w:lang w:val="en-US"/>
-        </w:rPr>
-        <w:t>dentify Actors</w:t>
+      </w:pPr>
+      <w:r>
+        <w:t>There is a wide range of tactics to implement d</w:t>
+      </w:r>
+      <w:r>
+        <w:t>ata security</w:t>
+      </w:r>
+      <w:r>
+        <w:t xml:space="preserve">. One of the tactics is part of the </w:t>
+      </w:r>
+      <w:r>
+        <w:rPr>
+          <w:b/>
+        </w:rPr>
+        <w:t>tactics to resist</w:t>
+      </w:r>
+      <w:r>
+        <w:t xml:space="preserve"> attacks. The tactic follows an approach to </w:t>
+      </w:r>
+      <w:r>
+        <w:rPr>
+          <w:b/>
+        </w:rPr>
+        <w:t xml:space="preserve">detect the </w:t>
+      </w:r>
+      <w:r>
+        <w:rPr>
+          <w:b/>
+        </w:rPr>
+        <w:t>intruders</w:t>
+      </w:r>
+      <w:r>
+        <w:t xml:space="preserve">, in order to </w:t>
+      </w:r>
+      <w:r>
+        <w:t>achieve</w:t>
+      </w:r>
+      <w:r>
+        <w:t xml:space="preserve"> both, resistance from the </w:t>
+      </w:r>
+      <w:r>
+        <w:lastRenderedPageBreak/>
+        <w:t xml:space="preserve">attack and </w:t>
+      </w:r>
+      <w:r>
+        <w:t xml:space="preserve">learning from the attack to prevent further. It could be implemented in the CWA through extensive logging, which stores all requests made to central parts of the CWA. This would for instance include the </w:t>
+      </w:r>
+      <w:r>
+        <w:t>Verification</w:t>
+      </w:r>
+      <w:r>
+        <w:t xml:space="preserve"> Server and CWA Server. In case an intruder is trying to access the server with malicious intent, the type of attack and the approach can be </w:t>
+      </w:r>
+      <w:r>
+        <w:t>analyzed</w:t>
+      </w:r>
+      <w:r>
+        <w:t>, and learnings can be generated from the persisted information about the attack</w:t>
+      </w:r>
+      <w:r>
+        <w:t xml:space="preserve"> </w:t>
+      </w:r>
+      <w:r>
+        <w:t>.</w:t>
+      </w:r>
+      <w:r>
+        <w:t xml:space="preserve"> </w:t>
       </w:r>
     </w:p>
     <w:p>
@@ -2434,45 +2411,142 @@
         <w:spacing w:line="360" w:lineRule="auto"/>
         <w:jc w:val="both"/>
       </w:pPr>
-      <w:bookmarkStart w:id="5" w:name="_Toc50305381"/>
-      <w:bookmarkStart w:id="6" w:name="Maintext2"/>
-      <w:r>
-        <w:t>Usability:</w:t>
-      </w:r>
-    </w:p>
-    <w:p>
-      <w:pPr>
-        <w:pStyle w:val="ListParagraph"/>
-        <w:numPr>
-          <w:ilvl w:val="0"/>
-          <w:numId w:val="5"/>
-        </w:numPr>
+      <w:r>
+        <w:t xml:space="preserve">The second example of a tactic to implement security is part of the attack reaction tactics. The </w:t>
+      </w:r>
+      <w:r>
+        <w:rPr>
+          <w:b/>
+        </w:rPr>
+        <w:t>lock computer</w:t>
+      </w:r>
+      <w:r>
+        <w:t xml:space="preserve"> tactic describes an tactic that automatically denies access to a certain resource if it has unsuccessfully tried to access the system various times. This mechanism assumes malicious and fraudulent access attempts behind multiple unsuccessful login attempts. By locking the resource, there is no opportunity to access the system for a defined timeslot. In case the unsuccessful attempts were made from a </w:t>
+      </w:r>
+      <w:proofErr w:type="spellStart"/>
+      <w:r>
+        <w:t>legimited</w:t>
+      </w:r>
+      <w:proofErr w:type="spellEnd"/>
+      <w:r>
+        <w:t xml:space="preserve"> person, further action for reactivation and new login attempts can be initiated.</w:t>
+      </w:r>
+      <w:bookmarkStart w:id="4" w:name="_Toc50305381"/>
+      <w:bookmarkStart w:id="5" w:name="Maintext2"/>
+      <w:r>
+        <w:t xml:space="preserve"> In the CWA this tactic could be implemented when registering as an infected status. The Code to register as corona  infected could be tried to be hacked by iterating over possible combinations. By blocking the </w:t>
+      </w:r>
+      <w:r>
+        <w:t>insertion after e.g. 3 wrong tries, the malicious attempt could be blocked.</w:t>
+      </w:r>
+      <w:r>
+        <w:t xml:space="preserve"> </w:t>
+      </w:r>
+    </w:p>
+    <w:p>
+      <w:pPr>
         <w:spacing w:line="360" w:lineRule="auto"/>
         <w:jc w:val="both"/>
       </w:pPr>
-      <w:proofErr w:type="spellStart"/>
-      <w:r>
-        <w:t>Cancel</w:t>
-      </w:r>
-      <w:proofErr w:type="spellEnd"/>
-    </w:p>
-    <w:p>
-      <w:pPr>
-        <w:pStyle w:val="ListParagraph"/>
-        <w:numPr>
-          <w:ilvl w:val="0"/>
-          <w:numId w:val="5"/>
-        </w:numPr>
+      <w:r>
+        <w:t>Usability:</w:t>
+      </w:r>
+    </w:p>
+    <w:p>
+      <w:pPr>
         <w:spacing w:line="360" w:lineRule="auto"/>
         <w:jc w:val="both"/>
       </w:pPr>
-      <w:proofErr w:type="spellStart"/>
-      <w:r>
+      <w:r>
+        <w:t xml:space="preserve">Next to the security tactics, there are also usability tactics, that </w:t>
+      </w:r>
+      <w:r>
+        <w:t>enable achievement of the quality scenarios defined in chapter XY.</w:t>
+      </w:r>
+    </w:p>
+    <w:p>
+      <w:pPr>
+        <w:spacing w:line="360" w:lineRule="auto"/>
+        <w:jc w:val="both"/>
+      </w:pPr>
+      <w:r>
+        <w:t xml:space="preserve">The first tactic to name is the </w:t>
+      </w:r>
+      <w:r>
+        <w:rPr>
+          <w:b/>
+        </w:rPr>
+        <w:t>Cancel tactic</w:t>
+      </w:r>
+      <w:r>
+        <w:t xml:space="preserve"> and is part of the tactics to </w:t>
+      </w:r>
+      <w:r>
+        <w:rPr>
+          <w:b/>
+        </w:rPr>
+        <w:t>support user initiative</w:t>
+      </w:r>
+      <w:r>
+        <w:t>.</w:t>
+      </w:r>
+      <w:r>
+        <w:t xml:space="preserve"> This tactic stipulates the usability experience by giving continuous authority to the user. Processes that have been triggered by the user can be terminated at any time by the user. This allows a greater flexibility and a better perception of control, leading to a greater feeling of usability. Explicitly for the CWA, this means that for instance the lookup of the incidence figures can be terminated at any time for the user. This can be specifically convenient in case of poor connectivity, leading to long waiting times.</w:t>
+      </w:r>
+      <w:r>
+        <w:t xml:space="preserve"> Technically, this means that a listener element needs to be instantiating, allowing to terminate ongoing processes if needed.</w:t>
+      </w:r>
+    </w:p>
+    <w:p>
+      <w:pPr>
+        <w:spacing w:line="360" w:lineRule="auto"/>
+        <w:jc w:val="both"/>
+      </w:pPr>
+      <w:r>
+        <w:t xml:space="preserve">The </w:t>
+      </w:r>
+      <w:r>
+        <w:t xml:space="preserve">second </w:t>
+      </w:r>
+      <w:r>
+        <w:t xml:space="preserve">tactic to name is the </w:t>
+      </w:r>
+      <w:r>
+        <w:rPr>
+          <w:b/>
+        </w:rPr>
         <w:t>Undo</w:t>
       </w:r>
-      <w:proofErr w:type="spellEnd"/>
-    </w:p>
-    <w:p/>
+      <w:r>
+        <w:rPr>
+          <w:b/>
+        </w:rPr>
+        <w:t xml:space="preserve"> tactic</w:t>
+      </w:r>
+      <w:r>
+        <w:t xml:space="preserve"> and is </w:t>
+      </w:r>
+      <w:r>
+        <w:t xml:space="preserve">also </w:t>
+      </w:r>
+      <w:r>
+        <w:t xml:space="preserve">part of the tactics to </w:t>
+      </w:r>
+      <w:r>
+        <w:rPr>
+          <w:b/>
+        </w:rPr>
+        <w:t>support user initiative</w:t>
+      </w:r>
+      <w:r>
+        <w:t>.</w:t>
+      </w:r>
+      <w:r>
+        <w:t xml:space="preserve"> This tactic allows the user to undo the action that were triggered initially. This can be done by reverting the initial action. For the CWA this could be for example redoing the status entry.</w:t>
+      </w:r>
+      <w:bookmarkStart w:id="6" w:name="_GoBack"/>
+      <w:bookmarkEnd w:id="6"/>
+    </w:p>
     <w:p/>
     <w:p>
       <w:pPr>
@@ -2486,7 +2560,7 @@
       <w:r>
         <w:t>References</w:t>
       </w:r>
-      <w:bookmarkEnd w:id="5"/>
+      <w:bookmarkEnd w:id="4"/>
       <w:bookmarkEnd w:id="7"/>
     </w:p>
     <w:p/>
@@ -2500,6 +2574,7 @@
         <w:rPr>
           <w:b/>
         </w:rPr>
+        <w:lastRenderedPageBreak/>
         <w:t>Websites:</w:t>
       </w:r>
     </w:p>
@@ -2529,29 +2604,17 @@
         </w:rPr>
       </w:pPr>
       <w:r>
-        <w:rPr>
-          <w:lang w:val="fr-FR"/>
-        </w:rPr>
         <w:t xml:space="preserve">Corona </w:t>
       </w:r>
       <w:proofErr w:type="spellStart"/>
       <w:r>
-        <w:rPr>
-          <w:lang w:val="fr-FR"/>
-        </w:rPr>
         <w:t>Warnapp</w:t>
       </w:r>
       <w:proofErr w:type="spellEnd"/>
       <w:r>
-        <w:rPr>
-          <w:lang w:val="fr-FR"/>
-        </w:rPr>
         <w:t xml:space="preserve"> Documentation</w:t>
       </w:r>
       <w:r>
-        <w:rPr>
-          <w:lang w:val="fr-FR"/>
-        </w:rPr>
         <w:t xml:space="preserve"> – </w:t>
       </w:r>
       <w:proofErr w:type="spellStart"/>
@@ -3508,7 +3571,7 @@
           </wp:inline>
         </w:drawing>
       </w:r>
-      <w:bookmarkEnd w:id="6"/>
+      <w:bookmarkEnd w:id="5"/>
     </w:p>
     <w:sectPr>
       <w:headerReference w:type="even" r:id="rId23"/>
@@ -3648,7 +3711,7 @@
           <w:rPr>
             <w:noProof/>
           </w:rPr>
-          <w:t>8</w:t>
+          <w:t>10</w:t>
         </w:r>
         <w:r>
           <w:rPr>
@@ -5895,7 +5958,7 @@
 </file>
 
 <file path=customXml/itemProps1.xml><?xml version="1.0" encoding="utf-8"?>
-<ds:datastoreItem xmlns:ds="http://schemas.openxmlformats.org/officeDocument/2006/customXml" ds:itemID="{23CCD67C-6B29-4519-92B4-0BDC935BE15D}">
+<ds:datastoreItem xmlns:ds="http://schemas.openxmlformats.org/officeDocument/2006/customXml" ds:itemID="{895DC41B-D537-4169-94ED-353C2159152D}">
   <ds:schemaRefs>
     <ds:schemaRef ds:uri="http://schemas.openxmlformats.org/officeDocument/2006/bibliography"/>
   </ds:schemaRefs>

</xml_diff>